<commit_message>
updated on aws deployment user guide
</commit_message>
<xml_diff>
--- a/testing/AWS Deployment User Guide.docx
+++ b/testing/AWS Deployment User Guide.docx
@@ -167,7 +167,7 @@
       <w:pPr>
         <w:pStyle w:val="Heading1"/>
       </w:pPr>
-      <w:bookmarkStart w:id="0" w:name="_Toc491794739"/>
+      <w:bookmarkStart w:id="0" w:name="_Toc491796752"/>
       <w:r>
         <w:lastRenderedPageBreak/>
         <w:t>Versioning History</w:t>
@@ -334,19 +334,46 @@
           <w:tcPr>
             <w:tcW w:w="1555" w:type="dxa"/>
           </w:tcPr>
-          <w:p/>
+          <w:p>
+            <w:r>
+              <w:t>29/08/2017</w:t>
+            </w:r>
+          </w:p>
         </w:tc>
         <w:tc>
           <w:tcPr>
             <w:tcW w:w="4819" w:type="dxa"/>
           </w:tcPr>
-          <w:p/>
+          <w:p>
+            <w:pPr>
+              <w:pStyle w:val="ListParagraph"/>
+              <w:numPr>
+                <w:ilvl w:val="0"/>
+                <w:numId w:val="6"/>
+              </w:numPr>
+            </w:pPr>
+            <w:r>
+              <w:t xml:space="preserve">Updated prepare codes for front end for </w:t>
+            </w:r>
+            <w:proofErr w:type="spellStart"/>
+            <w:r>
+              <w:t>aws</w:t>
+            </w:r>
+            <w:proofErr w:type="spellEnd"/>
+            <w:r>
+              <w:t xml:space="preserve"> s3 connection for admin-portal</w:t>
+            </w:r>
+          </w:p>
         </w:tc>
         <w:tc>
           <w:tcPr>
             <w:tcW w:w="2642" w:type="dxa"/>
           </w:tcPr>
-          <w:p/>
+          <w:p>
+            <w:r>
+              <w:t xml:space="preserve">Sheryl Chong </w:t>
+            </w:r>
+          </w:p>
         </w:tc>
       </w:tr>
     </w:tbl>
@@ -377,6 +404,13 @@
     <w:p/>
     <w:sdt>
       <w:sdtPr>
+        <w:rPr>
+          <w:rFonts w:asciiTheme="minorHAnsi" w:eastAsiaTheme="minorEastAsia" w:hAnsiTheme="minorHAnsi" w:cstheme="minorBidi"/>
+          <w:color w:val="auto"/>
+          <w:sz w:val="22"/>
+          <w:szCs w:val="22"/>
+          <w:lang w:val="en-SG" w:eastAsia="zh-CN"/>
+        </w:rPr>
         <w:id w:val="1540556257"/>
         <w:docPartObj>
           <w:docPartGallery w:val="Table of Contents"/>
@@ -385,14 +419,9 @@
       </w:sdtPr>
       <w:sdtEndPr>
         <w:rPr>
-          <w:rFonts w:asciiTheme="minorHAnsi" w:eastAsiaTheme="minorEastAsia" w:hAnsiTheme="minorHAnsi" w:cstheme="minorBidi"/>
           <w:b/>
           <w:bCs/>
           <w:noProof/>
-          <w:color w:val="auto"/>
-          <w:sz w:val="22"/>
-          <w:szCs w:val="22"/>
-          <w:lang w:val="en-SG" w:eastAsia="zh-CN"/>
         </w:rPr>
       </w:sdtEndPr>
       <w:sdtContent>
@@ -423,7 +452,7 @@
           <w:r>
             <w:fldChar w:fldCharType="separate"/>
           </w:r>
-          <w:hyperlink w:anchor="_Toc491794739" w:history="1">
+          <w:hyperlink w:anchor="_Toc491796752" w:history="1">
             <w:r>
               <w:rPr>
                 <w:rStyle w:val="Hyperlink"/>
@@ -450,7 +479,7 @@
                 <w:noProof/>
                 <w:webHidden/>
               </w:rPr>
-              <w:instrText xml:space="preserve"> PAGEREF _Toc491794739 \h </w:instrText>
+              <w:instrText xml:space="preserve"> PAGEREF _Toc491796752 \h </w:instrText>
             </w:r>
             <w:r>
               <w:rPr>
@@ -471,76 +500,6 @@
                 <w:webHidden/>
               </w:rPr>
               <w:t>2</w:t>
-            </w:r>
-            <w:r>
-              <w:rPr>
-                <w:noProof/>
-                <w:webHidden/>
-              </w:rPr>
-              <w:fldChar w:fldCharType="end"/>
-            </w:r>
-          </w:hyperlink>
-          <w:bookmarkStart w:id="1" w:name="_GoBack"/>
-          <w:bookmarkEnd w:id="1"/>
-        </w:p>
-        <w:p>
-          <w:pPr>
-            <w:pStyle w:val="TOC1"/>
-            <w:tabs>
-              <w:tab w:val="right" w:leader="dot" w:pos="9016"/>
-            </w:tabs>
-            <w:rPr>
-              <w:noProof/>
-            </w:rPr>
-          </w:pPr>
-          <w:hyperlink w:anchor="_Toc491794740" w:history="1">
-            <w:r>
-              <w:rPr>
-                <w:rStyle w:val="Hyperlink"/>
-                <w:noProof/>
-              </w:rPr>
-              <w:t>Introduction</w:t>
-            </w:r>
-            <w:r>
-              <w:rPr>
-                <w:noProof/>
-                <w:webHidden/>
-              </w:rPr>
-              <w:tab/>
-            </w:r>
-            <w:r>
-              <w:rPr>
-                <w:noProof/>
-                <w:webHidden/>
-              </w:rPr>
-              <w:fldChar w:fldCharType="begin"/>
-            </w:r>
-            <w:r>
-              <w:rPr>
-                <w:noProof/>
-                <w:webHidden/>
-              </w:rPr>
-              <w:instrText xml:space="preserve"> PAGEREF _Toc491794740 \h </w:instrText>
-            </w:r>
-            <w:r>
-              <w:rPr>
-                <w:noProof/>
-                <w:webHidden/>
-              </w:rPr>
-            </w:r>
-            <w:r>
-              <w:rPr>
-                <w:noProof/>
-                <w:webHidden/>
-              </w:rPr>
-              <w:fldChar w:fldCharType="separate"/>
-            </w:r>
-            <w:r>
-              <w:rPr>
-                <w:noProof/>
-                <w:webHidden/>
-              </w:rPr>
-              <w:t>4</w:t>
             </w:r>
             <w:r>
               <w:rPr>
@@ -561,12 +520,80 @@
               <w:noProof/>
             </w:rPr>
           </w:pPr>
-          <w:hyperlink w:anchor="_Toc491794741" w:history="1">
+          <w:hyperlink w:anchor="_Toc491796753" w:history="1">
             <w:r>
               <w:rPr>
                 <w:rStyle w:val="Hyperlink"/>
                 <w:noProof/>
               </w:rPr>
+              <w:t>Introduction</w:t>
+            </w:r>
+            <w:r>
+              <w:rPr>
+                <w:noProof/>
+                <w:webHidden/>
+              </w:rPr>
+              <w:tab/>
+            </w:r>
+            <w:r>
+              <w:rPr>
+                <w:noProof/>
+                <w:webHidden/>
+              </w:rPr>
+              <w:fldChar w:fldCharType="begin"/>
+            </w:r>
+            <w:r>
+              <w:rPr>
+                <w:noProof/>
+                <w:webHidden/>
+              </w:rPr>
+              <w:instrText xml:space="preserve"> PAGEREF _Toc491796753 \h </w:instrText>
+            </w:r>
+            <w:r>
+              <w:rPr>
+                <w:noProof/>
+                <w:webHidden/>
+              </w:rPr>
+            </w:r>
+            <w:r>
+              <w:rPr>
+                <w:noProof/>
+                <w:webHidden/>
+              </w:rPr>
+              <w:fldChar w:fldCharType="separate"/>
+            </w:r>
+            <w:r>
+              <w:rPr>
+                <w:noProof/>
+                <w:webHidden/>
+              </w:rPr>
+              <w:t>4</w:t>
+            </w:r>
+            <w:r>
+              <w:rPr>
+                <w:noProof/>
+                <w:webHidden/>
+              </w:rPr>
+              <w:fldChar w:fldCharType="end"/>
+            </w:r>
+          </w:hyperlink>
+        </w:p>
+        <w:p>
+          <w:pPr>
+            <w:pStyle w:val="TOC1"/>
+            <w:tabs>
+              <w:tab w:val="right" w:leader="dot" w:pos="9016"/>
+            </w:tabs>
+            <w:rPr>
+              <w:noProof/>
+            </w:rPr>
+          </w:pPr>
+          <w:hyperlink w:anchor="_Toc491796754" w:history="1">
+            <w:r>
+              <w:rPr>
+                <w:rStyle w:val="Hyperlink"/>
+                <w:noProof/>
+              </w:rPr>
               <w:t>Prepare Production Codes</w:t>
             </w:r>
             <w:r>
@@ -588,7 +615,77 @@
                 <w:noProof/>
                 <w:webHidden/>
               </w:rPr>
-              <w:instrText xml:space="preserve"> PAGEREF _Toc491794741 \h </w:instrText>
+              <w:instrText xml:space="preserve"> PAGEREF _Toc491796754 \h </w:instrText>
+            </w:r>
+            <w:r>
+              <w:rPr>
+                <w:noProof/>
+                <w:webHidden/>
+              </w:rPr>
+            </w:r>
+            <w:r>
+              <w:rPr>
+                <w:noProof/>
+                <w:webHidden/>
+              </w:rPr>
+              <w:fldChar w:fldCharType="separate"/>
+            </w:r>
+            <w:r>
+              <w:rPr>
+                <w:noProof/>
+                <w:webHidden/>
+              </w:rPr>
+              <w:t>4</w:t>
+            </w:r>
+            <w:r>
+              <w:rPr>
+                <w:noProof/>
+                <w:webHidden/>
+              </w:rPr>
+              <w:fldChar w:fldCharType="end"/>
+            </w:r>
+          </w:hyperlink>
+          <w:bookmarkStart w:id="1" w:name="_GoBack"/>
+          <w:bookmarkEnd w:id="1"/>
+        </w:p>
+        <w:p>
+          <w:pPr>
+            <w:pStyle w:val="TOC2"/>
+            <w:tabs>
+              <w:tab w:val="right" w:leader="dot" w:pos="9016"/>
+            </w:tabs>
+            <w:rPr>
+              <w:noProof/>
+            </w:rPr>
+          </w:pPr>
+          <w:hyperlink w:anchor="_Toc491796755" w:history="1">
+            <w:r>
+              <w:rPr>
+                <w:rStyle w:val="Hyperlink"/>
+                <w:noProof/>
+              </w:rPr>
+              <w:t>Front-end codes – legit-app</w:t>
+            </w:r>
+            <w:r>
+              <w:rPr>
+                <w:noProof/>
+                <w:webHidden/>
+              </w:rPr>
+              <w:tab/>
+            </w:r>
+            <w:r>
+              <w:rPr>
+                <w:noProof/>
+                <w:webHidden/>
+              </w:rPr>
+              <w:fldChar w:fldCharType="begin"/>
+            </w:r>
+            <w:r>
+              <w:rPr>
+                <w:noProof/>
+                <w:webHidden/>
+              </w:rPr>
+              <w:instrText xml:space="preserve"> PAGEREF _Toc491796755 \h </w:instrText>
             </w:r>
             <w:r>
               <w:rPr>
@@ -629,13 +726,13 @@
               <w:noProof/>
             </w:rPr>
           </w:pPr>
-          <w:hyperlink w:anchor="_Toc491794742" w:history="1">
+          <w:hyperlink w:anchor="_Toc491796756" w:history="1">
             <w:r>
               <w:rPr>
                 <w:rStyle w:val="Hyperlink"/>
                 <w:noProof/>
               </w:rPr>
-              <w:t>Front-end codes</w:t>
+              <w:t>Front-end codes – admin-portal</w:t>
             </w:r>
             <w:r>
               <w:rPr>
@@ -656,7 +753,7 @@
                 <w:noProof/>
                 <w:webHidden/>
               </w:rPr>
-              <w:instrText xml:space="preserve"> PAGEREF _Toc491794742 \h </w:instrText>
+              <w:instrText xml:space="preserve"> PAGEREF _Toc491796756 \h </w:instrText>
             </w:r>
             <w:r>
               <w:rPr>
@@ -697,7 +794,7 @@
               <w:noProof/>
             </w:rPr>
           </w:pPr>
-          <w:hyperlink w:anchor="_Toc491794743" w:history="1">
+          <w:hyperlink w:anchor="_Toc491796757" w:history="1">
             <w:r>
               <w:rPr>
                 <w:rStyle w:val="Hyperlink"/>
@@ -724,7 +821,7 @@
                 <w:noProof/>
                 <w:webHidden/>
               </w:rPr>
-              <w:instrText xml:space="preserve"> PAGEREF _Toc491794743 \h </w:instrText>
+              <w:instrText xml:space="preserve"> PAGEREF _Toc491796757 \h </w:instrText>
             </w:r>
             <w:r>
               <w:rPr>
@@ -744,7 +841,7 @@
                 <w:noProof/>
                 <w:webHidden/>
               </w:rPr>
-              <w:t>4</w:t>
+              <w:t>5</w:t>
             </w:r>
             <w:r>
               <w:rPr>
@@ -765,7 +862,7 @@
               <w:noProof/>
             </w:rPr>
           </w:pPr>
-          <w:hyperlink w:anchor="_Toc491794744" w:history="1">
+          <w:hyperlink w:anchor="_Toc491796758" w:history="1">
             <w:r>
               <w:rPr>
                 <w:rStyle w:val="Hyperlink"/>
@@ -792,7 +889,7 @@
                 <w:noProof/>
                 <w:webHidden/>
               </w:rPr>
-              <w:instrText xml:space="preserve"> PAGEREF _Toc491794744 \h </w:instrText>
+              <w:instrText xml:space="preserve"> PAGEREF _Toc491796758 \h </w:instrText>
             </w:r>
             <w:r>
               <w:rPr>
@@ -833,7 +930,7 @@
               <w:noProof/>
             </w:rPr>
           </w:pPr>
-          <w:hyperlink w:anchor="_Toc491794745" w:history="1">
+          <w:hyperlink w:anchor="_Toc491796759" w:history="1">
             <w:r>
               <w:rPr>
                 <w:rStyle w:val="Hyperlink"/>
@@ -860,7 +957,7 @@
                 <w:noProof/>
                 <w:webHidden/>
               </w:rPr>
-              <w:instrText xml:space="preserve"> PAGEREF _Toc491794745 \h </w:instrText>
+              <w:instrText xml:space="preserve"> PAGEREF _Toc491796759 \h </w:instrText>
             </w:r>
             <w:r>
               <w:rPr>
@@ -901,7 +998,7 @@
               <w:noProof/>
             </w:rPr>
           </w:pPr>
-          <w:hyperlink w:anchor="_Toc491794746" w:history="1">
+          <w:hyperlink w:anchor="_Toc491796760" w:history="1">
             <w:r>
               <w:rPr>
                 <w:rStyle w:val="Hyperlink"/>
@@ -928,7 +1025,7 @@
                 <w:noProof/>
                 <w:webHidden/>
               </w:rPr>
-              <w:instrText xml:space="preserve"> PAGEREF _Toc491794746 \h </w:instrText>
+              <w:instrText xml:space="preserve"> PAGEREF _Toc491796760 \h </w:instrText>
             </w:r>
             <w:r>
               <w:rPr>
@@ -980,7 +1077,7 @@
       <w:pPr>
         <w:pStyle w:val="Heading1"/>
       </w:pPr>
-      <w:bookmarkStart w:id="2" w:name="_Toc491794740"/>
+      <w:bookmarkStart w:id="2" w:name="_Toc491796753"/>
       <w:r>
         <w:lastRenderedPageBreak/>
         <w:t>Introduction</w:t>
@@ -1014,7 +1111,7 @@
       <w:pPr>
         <w:pStyle w:val="Heading1"/>
       </w:pPr>
-      <w:bookmarkStart w:id="3" w:name="_Toc491794741"/>
+      <w:bookmarkStart w:id="3" w:name="_Toc491796754"/>
       <w:r>
         <w:t>Prepare Production Codes</w:t>
       </w:r>
@@ -1027,14 +1124,14 @@
       <w:pPr>
         <w:pStyle w:val="Heading2"/>
       </w:pPr>
-      <w:bookmarkStart w:id="4" w:name="_Toc491794742"/>
-      <w:r>
-        <w:t>Front-end codes</w:t>
+      <w:bookmarkStart w:id="4" w:name="_Toc491796755"/>
+      <w:r>
+        <w:t xml:space="preserve">Front-end codes </w:t>
+      </w:r>
+      <w:r>
+        <w:t>– legit-app</w:t>
       </w:r>
       <w:bookmarkEnd w:id="4"/>
-      <w:r>
-        <w:t xml:space="preserve"> </w:t>
-      </w:r>
     </w:p>
     <w:p>
       <w:pPr>
@@ -1321,11 +1418,410 @@
       <w:pPr>
         <w:pStyle w:val="Heading2"/>
       </w:pPr>
-      <w:bookmarkStart w:id="5" w:name="_Toc491794743"/>
+      <w:bookmarkStart w:id="5" w:name="_Toc491796756"/>
+      <w:r>
+        <w:t>Front-end codes – admin-portal</w:t>
+      </w:r>
+      <w:bookmarkEnd w:id="5"/>
+      <w:r>
+        <w:t xml:space="preserve"> </w:t>
+      </w:r>
+    </w:p>
+    <w:p>
+      <w:pPr>
+        <w:pStyle w:val="ListParagraph"/>
+        <w:numPr>
+          <w:ilvl w:val="0"/>
+          <w:numId w:val="7"/>
+        </w:numPr>
+      </w:pPr>
+      <w:r>
+        <w:t xml:space="preserve">Navigate to the </w:t>
+      </w:r>
+      <w:proofErr w:type="spellStart"/>
+      <w:proofErr w:type="gramStart"/>
+      <w:r>
+        <w:t>config.component</w:t>
+      </w:r>
+      <w:proofErr w:type="gramEnd"/>
+      <w:r>
+        <w:t>.ts</w:t>
+      </w:r>
+      <w:proofErr w:type="spellEnd"/>
+      <w:r>
+        <w:t xml:space="preserve"> file in legit-app / admin-portal folder </w:t>
+      </w:r>
+    </w:p>
+    <w:p>
+      <w:pPr>
+        <w:pStyle w:val="ListParagraph"/>
+        <w:numPr>
+          <w:ilvl w:val="0"/>
+          <w:numId w:val="7"/>
+        </w:numPr>
+      </w:pPr>
+      <w:r>
+        <w:t xml:space="preserve">Change the environment to production </w:t>
+      </w:r>
+    </w:p>
+    <w:p>
+      <w:pPr>
+        <w:pStyle w:val="ListParagraph"/>
+      </w:pPr>
+      <w:r>
+        <w:rPr>
+          <w:noProof/>
+        </w:rPr>
+        <w:drawing>
+          <wp:inline distT="0" distB="0" distL="0" distR="0" wp14:anchorId="7C0AB368" wp14:editId="419198B6">
+            <wp:extent cx="2274425" cy="531198"/>
+            <wp:effectExtent l="0" t="0" r="0" b="2540"/>
+            <wp:docPr id="5" name="Picture 5"/>
+            <wp:cNvGraphicFramePr>
+              <a:graphicFrameLocks xmlns:a="http://schemas.openxmlformats.org/drawingml/2006/main" noChangeAspect="1"/>
+            </wp:cNvGraphicFramePr>
+            <a:graphic xmlns:a="http://schemas.openxmlformats.org/drawingml/2006/main">
+              <a:graphicData uri="http://schemas.openxmlformats.org/drawingml/2006/picture">
+                <pic:pic xmlns:pic="http://schemas.openxmlformats.org/drawingml/2006/picture">
+                  <pic:nvPicPr>
+                    <pic:cNvPr id="1" name=""/>
+                    <pic:cNvPicPr/>
+                  </pic:nvPicPr>
+                  <pic:blipFill>
+                    <a:blip r:embed="rId7"/>
+                    <a:stretch>
+                      <a:fillRect/>
+                    </a:stretch>
+                  </pic:blipFill>
+                  <pic:spPr>
+                    <a:xfrm>
+                      <a:off x="0" y="0"/>
+                      <a:ext cx="2314857" cy="540641"/>
+                    </a:xfrm>
+                    <a:prstGeom prst="rect">
+                      <a:avLst/>
+                    </a:prstGeom>
+                  </pic:spPr>
+                </pic:pic>
+              </a:graphicData>
+            </a:graphic>
+          </wp:inline>
+        </w:drawing>
+      </w:r>
+    </w:p>
+    <w:p>
+      <w:pPr>
+        <w:pStyle w:val="ListParagraph"/>
+        <w:numPr>
+          <w:ilvl w:val="0"/>
+          <w:numId w:val="7"/>
+        </w:numPr>
+      </w:pPr>
+      <w:r>
+        <w:t>Navigate to pattern-details-</w:t>
+      </w:r>
+      <w:proofErr w:type="spellStart"/>
+      <w:proofErr w:type="gramStart"/>
+      <w:r>
+        <w:t>add.component</w:t>
+      </w:r>
+      <w:proofErr w:type="gramEnd"/>
+      <w:r>
+        <w:t>.ts</w:t>
+      </w:r>
+      <w:proofErr w:type="spellEnd"/>
+      <w:r>
+        <w:t xml:space="preserve"> in the pattern-details-add folder </w:t>
+      </w:r>
+    </w:p>
+    <w:p>
+      <w:pPr>
+        <w:pStyle w:val="ListParagraph"/>
+        <w:numPr>
+          <w:ilvl w:val="0"/>
+          <w:numId w:val="7"/>
+        </w:numPr>
+      </w:pPr>
+      <w:r>
+        <w:t>Add the access key in 2 parameters (</w:t>
+      </w:r>
+      <w:proofErr w:type="spellStart"/>
+      <w:proofErr w:type="gramStart"/>
+      <w:r>
+        <w:t>AWSService.config.accessKeyId</w:t>
+      </w:r>
+      <w:proofErr w:type="spellEnd"/>
+      <w:proofErr w:type="gramEnd"/>
+      <w:r>
+        <w:t xml:space="preserve">  , </w:t>
+      </w:r>
+      <w:proofErr w:type="spellStart"/>
+      <w:r>
+        <w:t>AWSService.config.secretAccessKey</w:t>
+      </w:r>
+      <w:proofErr w:type="spellEnd"/>
+      <w:r>
+        <w:t>)</w:t>
+      </w:r>
+    </w:p>
+    <w:p>
+      <w:pPr>
+        <w:pStyle w:val="ListParagraph"/>
+      </w:pPr>
+      <w:r>
+        <w:rPr>
+          <w:noProof/>
+        </w:rPr>
+        <w:drawing>
+          <wp:inline distT="0" distB="0" distL="0" distR="0" wp14:anchorId="7E0BEF86" wp14:editId="3482B014">
+            <wp:extent cx="3784600" cy="590374"/>
+            <wp:effectExtent l="0" t="0" r="6350" b="635"/>
+            <wp:docPr id="12" name="Picture 12"/>
+            <wp:cNvGraphicFramePr>
+              <a:graphicFrameLocks xmlns:a="http://schemas.openxmlformats.org/drawingml/2006/main" noChangeAspect="1"/>
+            </wp:cNvGraphicFramePr>
+            <a:graphic xmlns:a="http://schemas.openxmlformats.org/drawingml/2006/main">
+              <a:graphicData uri="http://schemas.openxmlformats.org/drawingml/2006/picture">
+                <pic:pic xmlns:pic="http://schemas.openxmlformats.org/drawingml/2006/picture">
+                  <pic:nvPicPr>
+                    <pic:cNvPr id="1" name=""/>
+                    <pic:cNvPicPr/>
+                  </pic:nvPicPr>
+                  <pic:blipFill>
+                    <a:blip r:embed="rId10"/>
+                    <a:stretch>
+                      <a:fillRect/>
+                    </a:stretch>
+                  </pic:blipFill>
+                  <pic:spPr>
+                    <a:xfrm>
+                      <a:off x="0" y="0"/>
+                      <a:ext cx="3852752" cy="601005"/>
+                    </a:xfrm>
+                    <a:prstGeom prst="rect">
+                      <a:avLst/>
+                    </a:prstGeom>
+                  </pic:spPr>
+                </pic:pic>
+              </a:graphicData>
+            </a:graphic>
+          </wp:inline>
+        </w:drawing>
+      </w:r>
+    </w:p>
+    <w:p>
+      <w:pPr>
+        <w:pStyle w:val="ListParagraph"/>
+        <w:numPr>
+          <w:ilvl w:val="0"/>
+          <w:numId w:val="7"/>
+        </w:numPr>
+      </w:pPr>
+      <w:r>
+        <w:t>Save the file</w:t>
+      </w:r>
+      <w:r>
+        <w:t>s</w:t>
+      </w:r>
+    </w:p>
+    <w:p>
+      <w:pPr>
+        <w:pStyle w:val="ListParagraph"/>
+        <w:numPr>
+          <w:ilvl w:val="0"/>
+          <w:numId w:val="7"/>
+        </w:numPr>
+      </w:pPr>
+      <w:r>
+        <w:t>Open CMD / Terminal at Visual Code Studio</w:t>
+      </w:r>
+    </w:p>
+    <w:p>
+      <w:pPr>
+        <w:pStyle w:val="ListParagraph"/>
+        <w:numPr>
+          <w:ilvl w:val="0"/>
+          <w:numId w:val="7"/>
+        </w:numPr>
+      </w:pPr>
+      <w:r>
+        <w:t xml:space="preserve">Change directory to our project folder (legit-app / admin-portal) </w:t>
+      </w:r>
+    </w:p>
+    <w:p>
+      <w:pPr>
+        <w:pStyle w:val="ListParagraph"/>
+        <w:numPr>
+          <w:ilvl w:val="0"/>
+          <w:numId w:val="7"/>
+        </w:numPr>
+      </w:pPr>
+      <w:r>
+        <w:t>Enter “</w:t>
+      </w:r>
+      <w:r>
+        <w:rPr>
+          <w:color w:val="FF0000"/>
+        </w:rPr>
+        <w:t>ng build –prod –</w:t>
+      </w:r>
+      <w:proofErr w:type="spellStart"/>
+      <w:r>
+        <w:rPr>
+          <w:color w:val="FF0000"/>
+        </w:rPr>
+        <w:t>aot</w:t>
+      </w:r>
+      <w:proofErr w:type="spellEnd"/>
+      <w:r>
+        <w:rPr>
+          <w:color w:val="FF0000"/>
+        </w:rPr>
+        <w:t>=false</w:t>
+      </w:r>
+      <w:r>
+        <w:t>”</w:t>
+      </w:r>
+    </w:p>
+    <w:p>
+      <w:pPr>
+        <w:pStyle w:val="ListParagraph"/>
+        <w:ind w:left="360"/>
+      </w:pPr>
+      <w:r>
+        <w:rPr>
+          <w:noProof/>
+        </w:rPr>
+        <w:drawing>
+          <wp:inline distT="0" distB="0" distL="0" distR="0" wp14:anchorId="099C68BE" wp14:editId="506B06B5">
+            <wp:extent cx="5731510" cy="743585"/>
+            <wp:effectExtent l="0" t="0" r="2540" b="0"/>
+            <wp:docPr id="6" name="Picture 6"/>
+            <wp:cNvGraphicFramePr>
+              <a:graphicFrameLocks xmlns:a="http://schemas.openxmlformats.org/drawingml/2006/main" noChangeAspect="1"/>
+            </wp:cNvGraphicFramePr>
+            <a:graphic xmlns:a="http://schemas.openxmlformats.org/drawingml/2006/main">
+              <a:graphicData uri="http://schemas.openxmlformats.org/drawingml/2006/picture">
+                <pic:pic xmlns:pic="http://schemas.openxmlformats.org/drawingml/2006/picture">
+                  <pic:nvPicPr>
+                    <pic:cNvPr id="1" name=""/>
+                    <pic:cNvPicPr/>
+                  </pic:nvPicPr>
+                  <pic:blipFill>
+                    <a:blip r:embed="rId8"/>
+                    <a:stretch>
+                      <a:fillRect/>
+                    </a:stretch>
+                  </pic:blipFill>
+                  <pic:spPr>
+                    <a:xfrm>
+                      <a:off x="0" y="0"/>
+                      <a:ext cx="5731510" cy="743585"/>
+                    </a:xfrm>
+                    <a:prstGeom prst="rect">
+                      <a:avLst/>
+                    </a:prstGeom>
+                    <a:ln>
+                      <a:noFill/>
+                    </a:ln>
+                  </pic:spPr>
+                </pic:pic>
+              </a:graphicData>
+            </a:graphic>
+          </wp:inline>
+        </w:drawing>
+      </w:r>
+    </w:p>
+    <w:p>
+      <w:pPr>
+        <w:pStyle w:val="ListParagraph"/>
+        <w:ind w:left="360"/>
+      </w:pPr>
+    </w:p>
+    <w:p>
+      <w:pPr>
+        <w:pStyle w:val="ListParagraph"/>
+        <w:numPr>
+          <w:ilvl w:val="0"/>
+          <w:numId w:val="7"/>
+        </w:numPr>
+      </w:pPr>
+      <w:r>
+        <w:lastRenderedPageBreak/>
+        <w:t xml:space="preserve">After the code run successfully, a </w:t>
+      </w:r>
+      <w:proofErr w:type="spellStart"/>
+      <w:r>
+        <w:t>dist</w:t>
+      </w:r>
+      <w:proofErr w:type="spellEnd"/>
+      <w:r>
+        <w:t xml:space="preserve"> file will be created. </w:t>
+      </w:r>
+    </w:p>
+    <w:p>
+      <w:pPr>
+        <w:pStyle w:val="ListParagraph"/>
+        <w:ind w:left="360"/>
+      </w:pPr>
+      <w:r>
+        <w:rPr>
+          <w:noProof/>
+        </w:rPr>
+        <w:drawing>
+          <wp:inline distT="0" distB="0" distL="0" distR="0" wp14:anchorId="34ED24BF" wp14:editId="08A788CF">
+            <wp:extent cx="5731510" cy="546100"/>
+            <wp:effectExtent l="0" t="0" r="2540" b="6350"/>
+            <wp:docPr id="9" name="Picture 9"/>
+            <wp:cNvGraphicFramePr>
+              <a:graphicFrameLocks xmlns:a="http://schemas.openxmlformats.org/drawingml/2006/main" noChangeAspect="1"/>
+            </wp:cNvGraphicFramePr>
+            <a:graphic xmlns:a="http://schemas.openxmlformats.org/drawingml/2006/main">
+              <a:graphicData uri="http://schemas.openxmlformats.org/drawingml/2006/picture">
+                <pic:pic xmlns:pic="http://schemas.openxmlformats.org/drawingml/2006/picture">
+                  <pic:nvPicPr>
+                    <pic:cNvPr id="1" name=""/>
+                    <pic:cNvPicPr/>
+                  </pic:nvPicPr>
+                  <pic:blipFill rotWithShape="1">
+                    <a:blip r:embed="rId9"/>
+                    <a:srcRect b="82467"/>
+                    <a:stretch/>
+                  </pic:blipFill>
+                  <pic:spPr bwMode="auto">
+                    <a:xfrm>
+                      <a:off x="0" y="0"/>
+                      <a:ext cx="5731510" cy="546100"/>
+                    </a:xfrm>
+                    <a:prstGeom prst="rect">
+                      <a:avLst/>
+                    </a:prstGeom>
+                    <a:ln>
+                      <a:noFill/>
+                    </a:ln>
+                    <a:extLst>
+                      <a:ext uri="{53640926-AAD7-44D8-BBD7-CCE9431645EC}">
+                        <a14:shadowObscured xmlns:a14="http://schemas.microsoft.com/office/drawing/2010/main"/>
+                      </a:ext>
+                    </a:extLst>
+                  </pic:spPr>
+                </pic:pic>
+              </a:graphicData>
+            </a:graphic>
+          </wp:inline>
+        </w:drawing>
+      </w:r>
+    </w:p>
+    <w:p/>
+    <w:p>
+      <w:pPr>
+        <w:pStyle w:val="Heading2"/>
+      </w:pPr>
+      <w:bookmarkStart w:id="6" w:name="_Toc491796757"/>
       <w:r>
         <w:t>Back-end codes</w:t>
       </w:r>
-      <w:bookmarkEnd w:id="5"/>
+      <w:bookmarkEnd w:id="6"/>
       <w:r>
         <w:t xml:space="preserve"> </w:t>
       </w:r>
@@ -1640,7 +2136,7 @@
                     <pic:cNvPicPr/>
                   </pic:nvPicPr>
                   <pic:blipFill>
-                    <a:blip r:embed="rId10"/>
+                    <a:blip r:embed="rId11"/>
                     <a:stretch>
                       <a:fillRect/>
                     </a:stretch>
@@ -1694,7 +2190,6 @@
         </w:numPr>
       </w:pPr>
       <w:r>
-        <w:lastRenderedPageBreak/>
         <w:t xml:space="preserve">A </w:t>
       </w:r>
       <w:proofErr w:type="spellStart"/>
@@ -1738,7 +2233,7 @@
                     <pic:cNvPicPr/>
                   </pic:nvPicPr>
                   <pic:blipFill>
-                    <a:blip r:embed="rId11"/>
+                    <a:blip r:embed="rId12"/>
                     <a:stretch>
                       <a:fillRect/>
                     </a:stretch>
@@ -1764,11 +2259,11 @@
       <w:pPr>
         <w:pStyle w:val="Heading1"/>
       </w:pPr>
-      <w:bookmarkStart w:id="6" w:name="_Toc491794744"/>
+      <w:bookmarkStart w:id="7" w:name="_Toc491796758"/>
       <w:r>
         <w:t>Deploying the codes</w:t>
       </w:r>
-      <w:bookmarkEnd w:id="6"/>
+      <w:bookmarkEnd w:id="7"/>
       <w:r>
         <w:t xml:space="preserve"> </w:t>
       </w:r>
@@ -1777,11 +2272,11 @@
       <w:pPr>
         <w:pStyle w:val="Heading2"/>
       </w:pPr>
-      <w:bookmarkStart w:id="7" w:name="_Toc491794745"/>
+      <w:bookmarkStart w:id="8" w:name="_Toc491796759"/>
       <w:r>
         <w:t>Front-end</w:t>
       </w:r>
-      <w:bookmarkEnd w:id="7"/>
+      <w:bookmarkEnd w:id="8"/>
       <w:r>
         <w:t xml:space="preserve"> </w:t>
       </w:r>
@@ -1857,6 +2352,7 @@
         <w:rPr>
           <w:noProof/>
         </w:rPr>
+        <w:lastRenderedPageBreak/>
         <mc:AlternateContent>
           <mc:Choice Requires="wps">
             <w:drawing>
@@ -1947,7 +2443,7 @@
                     <pic:cNvPicPr/>
                   </pic:nvPicPr>
                   <pic:blipFill>
-                    <a:blip r:embed="rId12"/>
+                    <a:blip r:embed="rId13"/>
                     <a:stretch>
                       <a:fillRect/>
                     </a:stretch>
@@ -2078,7 +2574,7 @@
                     <pic:cNvPicPr/>
                   </pic:nvPicPr>
                   <pic:blipFill>
-                    <a:blip r:embed="rId13"/>
+                    <a:blip r:embed="rId14"/>
                     <a:stretch>
                       <a:fillRect/>
                     </a:stretch>
@@ -2116,10 +2612,7 @@
       </w:r>
       <w:proofErr w:type="spellEnd"/>
       <w:r>
-        <w:t xml:space="preserve"> folder of legit-app/admin-portal </w:t>
-      </w:r>
-      <w:r>
-        <w:t xml:space="preserve">Click on open button </w:t>
+        <w:t xml:space="preserve"> folder of legit-app/admin-portal Click on open button </w:t>
       </w:r>
     </w:p>
     <w:p>
@@ -2179,7 +2672,6 @@
         </w:numPr>
       </w:pPr>
       <w:r>
-        <w:lastRenderedPageBreak/>
         <w:t xml:space="preserve">Click on upload button </w:t>
       </w:r>
     </w:p>
@@ -2245,11 +2737,11 @@
       <w:pPr>
         <w:pStyle w:val="Heading2"/>
       </w:pPr>
-      <w:bookmarkStart w:id="8" w:name="_Toc491794746"/>
+      <w:bookmarkStart w:id="9" w:name="_Toc491796760"/>
       <w:r>
         <w:t>Back-end</w:t>
       </w:r>
-      <w:bookmarkEnd w:id="8"/>
+      <w:bookmarkEnd w:id="9"/>
       <w:r>
         <w:t xml:space="preserve"> </w:t>
       </w:r>
@@ -2334,6 +2826,7 @@
         <w:rPr>
           <w:noProof/>
         </w:rPr>
+        <w:lastRenderedPageBreak/>
         <mc:AlternateContent>
           <mc:Choice Requires="wps">
             <w:drawing>
@@ -2417,7 +2910,7 @@
                     <pic:cNvPicPr/>
                   </pic:nvPicPr>
                   <pic:blipFill>
-                    <a:blip r:embed="rId14"/>
+                    <a:blip r:embed="rId15"/>
                     <a:stretch>
                       <a:fillRect/>
                     </a:stretch>
@@ -2574,7 +3067,7 @@
                     <pic:cNvPicPr/>
                   </pic:nvPicPr>
                   <pic:blipFill>
-                    <a:blip r:embed="rId14"/>
+                    <a:blip r:embed="rId15"/>
                     <a:stretch>
                       <a:fillRect/>
                     </a:stretch>
@@ -2891,6 +3384,95 @@
     </w:lvl>
   </w:abstractNum>
   <w:abstractNum w:abstractNumId="3" w15:restartNumberingAfterBreak="0">
+    <w:nsid w:val="43FF481E"/>
+    <w:multiLevelType w:val="hybridMultilevel"/>
+    <w:tmpl w:val="E812C08E"/>
+    <w:lvl w:ilvl="0" w:tplc="4809000F">
+      <w:start w:val="1"/>
+      <w:numFmt w:val="decimal"/>
+      <w:lvlText w:val="%1."/>
+      <w:lvlJc w:val="left"/>
+      <w:pPr>
+        <w:ind w:left="720" w:hanging="360"/>
+      </w:pPr>
+      <w:rPr>
+        <w:rFonts w:hint="default"/>
+      </w:rPr>
+    </w:lvl>
+    <w:lvl w:ilvl="1" w:tplc="48090019" w:tentative="1">
+      <w:start w:val="1"/>
+      <w:numFmt w:val="lowerLetter"/>
+      <w:lvlText w:val="%2."/>
+      <w:lvlJc w:val="left"/>
+      <w:pPr>
+        <w:ind w:left="1440" w:hanging="360"/>
+      </w:pPr>
+    </w:lvl>
+    <w:lvl w:ilvl="2" w:tplc="4809001B" w:tentative="1">
+      <w:start w:val="1"/>
+      <w:numFmt w:val="lowerRoman"/>
+      <w:lvlText w:val="%3."/>
+      <w:lvlJc w:val="right"/>
+      <w:pPr>
+        <w:ind w:left="2160" w:hanging="180"/>
+      </w:pPr>
+    </w:lvl>
+    <w:lvl w:ilvl="3" w:tplc="4809000F" w:tentative="1">
+      <w:start w:val="1"/>
+      <w:numFmt w:val="decimal"/>
+      <w:lvlText w:val="%4."/>
+      <w:lvlJc w:val="left"/>
+      <w:pPr>
+        <w:ind w:left="2880" w:hanging="360"/>
+      </w:pPr>
+    </w:lvl>
+    <w:lvl w:ilvl="4" w:tplc="48090019" w:tentative="1">
+      <w:start w:val="1"/>
+      <w:numFmt w:val="lowerLetter"/>
+      <w:lvlText w:val="%5."/>
+      <w:lvlJc w:val="left"/>
+      <w:pPr>
+        <w:ind w:left="3600" w:hanging="360"/>
+      </w:pPr>
+    </w:lvl>
+    <w:lvl w:ilvl="5" w:tplc="4809001B" w:tentative="1">
+      <w:start w:val="1"/>
+      <w:numFmt w:val="lowerRoman"/>
+      <w:lvlText w:val="%6."/>
+      <w:lvlJc w:val="right"/>
+      <w:pPr>
+        <w:ind w:left="4320" w:hanging="180"/>
+      </w:pPr>
+    </w:lvl>
+    <w:lvl w:ilvl="6" w:tplc="4809000F" w:tentative="1">
+      <w:start w:val="1"/>
+      <w:numFmt w:val="decimal"/>
+      <w:lvlText w:val="%7."/>
+      <w:lvlJc w:val="left"/>
+      <w:pPr>
+        <w:ind w:left="5040" w:hanging="360"/>
+      </w:pPr>
+    </w:lvl>
+    <w:lvl w:ilvl="7" w:tplc="48090019" w:tentative="1">
+      <w:start w:val="1"/>
+      <w:numFmt w:val="lowerLetter"/>
+      <w:lvlText w:val="%8."/>
+      <w:lvlJc w:val="left"/>
+      <w:pPr>
+        <w:ind w:left="5760" w:hanging="360"/>
+      </w:pPr>
+    </w:lvl>
+    <w:lvl w:ilvl="8" w:tplc="4809001B" w:tentative="1">
+      <w:start w:val="1"/>
+      <w:numFmt w:val="lowerRoman"/>
+      <w:lvlText w:val="%9."/>
+      <w:lvlJc w:val="right"/>
+      <w:pPr>
+        <w:ind w:left="6480" w:hanging="180"/>
+      </w:pPr>
+    </w:lvl>
+  </w:abstractNum>
+  <w:abstractNum w:abstractNumId="4" w15:restartNumberingAfterBreak="0">
     <w:nsid w:val="5C6D1CD3"/>
     <w:multiLevelType w:val="hybridMultilevel"/>
     <w:tmpl w:val="EEC0D33A"/>
@@ -2979,10 +3561,99 @@
       </w:pPr>
     </w:lvl>
   </w:abstractNum>
-  <w:abstractNum w:abstractNumId="4" w15:restartNumberingAfterBreak="0">
+  <w:abstractNum w:abstractNumId="5" w15:restartNumberingAfterBreak="0">
     <w:nsid w:val="6EB26F83"/>
     <w:multiLevelType w:val="hybridMultilevel"/>
     <w:tmpl w:val="E2F8E976"/>
+    <w:lvl w:ilvl="0" w:tplc="4809000F">
+      <w:start w:val="1"/>
+      <w:numFmt w:val="decimal"/>
+      <w:lvlText w:val="%1."/>
+      <w:lvlJc w:val="left"/>
+      <w:pPr>
+        <w:ind w:left="720" w:hanging="360"/>
+      </w:pPr>
+      <w:rPr>
+        <w:rFonts w:hint="default"/>
+      </w:rPr>
+    </w:lvl>
+    <w:lvl w:ilvl="1" w:tplc="48090019" w:tentative="1">
+      <w:start w:val="1"/>
+      <w:numFmt w:val="lowerLetter"/>
+      <w:lvlText w:val="%2."/>
+      <w:lvlJc w:val="left"/>
+      <w:pPr>
+        <w:ind w:left="1440" w:hanging="360"/>
+      </w:pPr>
+    </w:lvl>
+    <w:lvl w:ilvl="2" w:tplc="4809001B" w:tentative="1">
+      <w:start w:val="1"/>
+      <w:numFmt w:val="lowerRoman"/>
+      <w:lvlText w:val="%3."/>
+      <w:lvlJc w:val="right"/>
+      <w:pPr>
+        <w:ind w:left="2160" w:hanging="180"/>
+      </w:pPr>
+    </w:lvl>
+    <w:lvl w:ilvl="3" w:tplc="4809000F" w:tentative="1">
+      <w:start w:val="1"/>
+      <w:numFmt w:val="decimal"/>
+      <w:lvlText w:val="%4."/>
+      <w:lvlJc w:val="left"/>
+      <w:pPr>
+        <w:ind w:left="2880" w:hanging="360"/>
+      </w:pPr>
+    </w:lvl>
+    <w:lvl w:ilvl="4" w:tplc="48090019" w:tentative="1">
+      <w:start w:val="1"/>
+      <w:numFmt w:val="lowerLetter"/>
+      <w:lvlText w:val="%5."/>
+      <w:lvlJc w:val="left"/>
+      <w:pPr>
+        <w:ind w:left="3600" w:hanging="360"/>
+      </w:pPr>
+    </w:lvl>
+    <w:lvl w:ilvl="5" w:tplc="4809001B" w:tentative="1">
+      <w:start w:val="1"/>
+      <w:numFmt w:val="lowerRoman"/>
+      <w:lvlText w:val="%6."/>
+      <w:lvlJc w:val="right"/>
+      <w:pPr>
+        <w:ind w:left="4320" w:hanging="180"/>
+      </w:pPr>
+    </w:lvl>
+    <w:lvl w:ilvl="6" w:tplc="4809000F" w:tentative="1">
+      <w:start w:val="1"/>
+      <w:numFmt w:val="decimal"/>
+      <w:lvlText w:val="%7."/>
+      <w:lvlJc w:val="left"/>
+      <w:pPr>
+        <w:ind w:left="5040" w:hanging="360"/>
+      </w:pPr>
+    </w:lvl>
+    <w:lvl w:ilvl="7" w:tplc="48090019" w:tentative="1">
+      <w:start w:val="1"/>
+      <w:numFmt w:val="lowerLetter"/>
+      <w:lvlText w:val="%8."/>
+      <w:lvlJc w:val="left"/>
+      <w:pPr>
+        <w:ind w:left="5760" w:hanging="360"/>
+      </w:pPr>
+    </w:lvl>
+    <w:lvl w:ilvl="8" w:tplc="4809001B" w:tentative="1">
+      <w:start w:val="1"/>
+      <w:numFmt w:val="lowerRoman"/>
+      <w:lvlText w:val="%9."/>
+      <w:lvlJc w:val="right"/>
+      <w:pPr>
+        <w:ind w:left="6480" w:hanging="180"/>
+      </w:pPr>
+    </w:lvl>
+  </w:abstractNum>
+  <w:abstractNum w:abstractNumId="6" w15:restartNumberingAfterBreak="0">
+    <w:nsid w:val="79BD10B4"/>
+    <w:multiLevelType w:val="hybridMultilevel"/>
+    <w:tmpl w:val="70783E3E"/>
     <w:lvl w:ilvl="0" w:tplc="4809000F">
       <w:start w:val="1"/>
       <w:numFmt w:val="decimal"/>
@@ -3075,13 +3746,19 @@
     <w:abstractNumId w:val="0"/>
   </w:num>
   <w:num w:numId="3">
-    <w:abstractNumId w:val="3"/>
+    <w:abstractNumId w:val="4"/>
   </w:num>
   <w:num w:numId="4">
-    <w:abstractNumId w:val="4"/>
+    <w:abstractNumId w:val="5"/>
   </w:num>
   <w:num w:numId="5">
     <w:abstractNumId w:val="2"/>
+  </w:num>
+  <w:num w:numId="6">
+    <w:abstractNumId w:val="6"/>
+  </w:num>
+  <w:num w:numId="7">
+    <w:abstractNumId w:val="3"/>
   </w:num>
 </w:numbering>
 </file>
@@ -3964,7 +4641,7 @@
 </file>
 
 <file path=customXml/itemProps1.xml><?xml version="1.0" encoding="utf-8"?>
-<ds:datastoreItem xmlns:ds="http://schemas.openxmlformats.org/officeDocument/2006/customXml" ds:itemID="{C55C35E1-D4EC-49BF-AEDA-F1F2E423C9DD}">
+<ds:datastoreItem xmlns:ds="http://schemas.openxmlformats.org/officeDocument/2006/customXml" ds:itemID="{0B930E26-515C-43A9-877A-83EE05C5DFCB}">
   <ds:schemaRefs>
     <ds:schemaRef ds:uri="http://schemas.openxmlformats.org/officeDocument/2006/bibliography"/>
   </ds:schemaRefs>

</xml_diff>